<commit_message>
Mind map | Site map
</commit_message>
<xml_diff>
--- a/Documentation & Resources/Списък със задачи.docx
+++ b/Documentation & Resources/Списък със задачи.docx
@@ -261,10 +261,18 @@
           <w:szCs w:val="40"/>
         </w:rPr>
         <w:br/>
+      </w:r>
+      <w:r>
+        <w:rPr>
+          <w:color w:val="7030A0"/>
+          <w:sz w:val="40"/>
+          <w:szCs w:val="40"/>
+        </w:rPr>
         <w:t>4. User Stories</w:t>
       </w:r>
       <w:r>
         <w:rPr>
+          <w:color w:val="7030A0"/>
           <w:sz w:val="40"/>
           <w:szCs w:val="40"/>
           <w:lang w:val="bg-BG"/>
@@ -273,7 +281,88 @@
       </w:r>
       <w:r>
         <w:rPr>
-          <w:color w:val="FF0000"/>
+          <w:color w:val="7030A0"/>
+          <w:sz w:val="40"/>
+          <w:szCs w:val="40"/>
+        </w:rPr>
+        <w:t xml:space="preserve">– </w:t>
+      </w:r>
+      <w:r>
+        <w:rPr>
+          <w:color w:val="7030A0"/>
+          <w:sz w:val="40"/>
+          <w:szCs w:val="40"/>
+        </w:rPr>
+        <w:t>nooo broo</w:t>
+      </w:r>
+      <w:r>
+        <w:rPr>
+          <w:color w:val="7030A0"/>
+          <w:sz w:val="40"/>
+          <w:szCs w:val="40"/>
+        </w:rPr>
+        <w:t xml:space="preserve"> (dgd</w:t>
+      </w:r>
+      <w:proofErr w:type="gramStart"/>
+      <w:r>
+        <w:rPr>
+          <w:color w:val="7030A0"/>
+          <w:sz w:val="40"/>
+          <w:szCs w:val="40"/>
+        </w:rPr>
+        <w:t>)</w:t>
+      </w:r>
+      <w:proofErr w:type="gramEnd"/>
+      <w:r>
+        <w:rPr>
+          <w:sz w:val="40"/>
+          <w:szCs w:val="40"/>
+        </w:rPr>
+        <w:br/>
+      </w:r>
+      <w:r>
+        <w:rPr>
+          <w:color w:val="C00000"/>
+          <w:sz w:val="40"/>
+          <w:szCs w:val="40"/>
+        </w:rPr>
+        <w:t>5. Journey Maps</w:t>
+      </w:r>
+      <w:r>
+        <w:rPr>
+          <w:color w:val="C00000"/>
+          <w:sz w:val="40"/>
+          <w:szCs w:val="40"/>
+        </w:rPr>
+        <w:t xml:space="preserve"> – M</w:t>
+      </w:r>
+      <w:r>
+        <w:rPr>
+          <w:sz w:val="40"/>
+          <w:szCs w:val="40"/>
+        </w:rPr>
+        <w:br/>
+      </w:r>
+      <w:r>
+        <w:rPr>
+          <w:color w:val="C00000"/>
+          <w:sz w:val="40"/>
+          <w:szCs w:val="40"/>
+        </w:rPr>
+        <w:t>6. Storyboarding</w:t>
+      </w:r>
+      <w:r>
+        <w:rPr>
+          <w:color w:val="C00000"/>
+          <w:sz w:val="40"/>
+          <w:szCs w:val="40"/>
+          <w:lang w:val="bg-BG"/>
+        </w:rPr>
+        <w:t xml:space="preserve"> </w:t>
+      </w:r>
+      <w:r>
+        <w:rPr>
+          <w:color w:val="C00000"/>
           <w:sz w:val="40"/>
           <w:szCs w:val="40"/>
         </w:rPr>
@@ -288,13 +377,51 @@
         </w:rPr>
         <w:br/>
       </w:r>
+      <w:proofErr w:type="gramStart"/>
+      <w:r>
+        <w:rPr>
+          <w:sz w:val="40"/>
+          <w:szCs w:val="40"/>
+        </w:rPr>
+        <w:t>7</w:t>
+      </w:r>
+      <w:proofErr w:type="gramEnd"/>
+      <w:r>
+        <w:rPr>
+          <w:sz w:val="40"/>
+          <w:szCs w:val="40"/>
+        </w:rPr>
+        <w:t>. User Flows</w:t>
+      </w:r>
       <w:r>
         <w:rPr>
           <w:color w:val="C00000"/>
           <w:sz w:val="40"/>
           <w:szCs w:val="40"/>
         </w:rPr>
-        <w:t>5. Journey Maps</w:t>
+        <w:t xml:space="preserve"> – M</w:t>
+      </w:r>
+      <w:r>
+        <w:rPr>
+          <w:sz w:val="40"/>
+          <w:szCs w:val="40"/>
+        </w:rPr>
+        <w:br/>
+      </w:r>
+      <w:r>
+        <w:rPr>
+          <w:color w:val="00B0F0"/>
+          <w:sz w:val="40"/>
+          <w:szCs w:val="40"/>
+        </w:rPr>
+        <w:t>8. Use Case</w:t>
+      </w:r>
+      <w:r>
+        <w:rPr>
+          <w:sz w:val="40"/>
+          <w:szCs w:val="40"/>
+        </w:rPr>
+        <w:br/>
       </w:r>
       <w:r>
         <w:rPr>
@@ -302,93 +429,32 @@
           <w:sz w:val="40"/>
           <w:szCs w:val="40"/>
         </w:rPr>
+        <w:t>9. Mind Map</w:t>
+      </w:r>
+      <w:r>
+        <w:rPr>
+          <w:color w:val="C00000"/>
+          <w:sz w:val="40"/>
+          <w:szCs w:val="40"/>
+        </w:rPr>
         <w:t xml:space="preserve"> – M</w:t>
       </w:r>
       <w:r>
         <w:rPr>
-          <w:sz w:val="40"/>
-          <w:szCs w:val="40"/>
-        </w:rPr>
-        <w:br/>
-      </w:r>
-      <w:r>
-        <w:rPr>
           <w:color w:val="C00000"/>
           <w:sz w:val="40"/>
           <w:szCs w:val="40"/>
         </w:rPr>
-        <w:t>6. Storyboarding</w:t>
+        <w:br/>
+        <w:t>10. Site Maps</w:t>
       </w:r>
       <w:r>
         <w:rPr>
           <w:color w:val="C00000"/>
           <w:sz w:val="40"/>
           <w:szCs w:val="40"/>
-          <w:lang w:val="bg-BG"/>
-        </w:rPr>
-        <w:t xml:space="preserve"> </w:t>
-      </w:r>
-      <w:r>
-        <w:rPr>
-          <w:color w:val="C00000"/>
-          <w:sz w:val="40"/>
-          <w:szCs w:val="40"/>
-        </w:rPr>
-        <w:t>– M</w:t>
-      </w:r>
-      <w:r>
-        <w:rPr>
-          <w:sz w:val="40"/>
-          <w:szCs w:val="40"/>
-        </w:rPr>
-        <w:br/>
-      </w:r>
-      <w:proofErr w:type="gramStart"/>
-      <w:r>
-        <w:rPr>
-          <w:sz w:val="40"/>
-          <w:szCs w:val="40"/>
-        </w:rPr>
-        <w:t>7</w:t>
-      </w:r>
-      <w:proofErr w:type="gramEnd"/>
-      <w:r>
-        <w:rPr>
-          <w:sz w:val="40"/>
-          <w:szCs w:val="40"/>
-        </w:rPr>
-        <w:t>. User Flows</w:t>
-      </w:r>
-      <w:r>
-        <w:rPr>
-          <w:sz w:val="40"/>
-          <w:szCs w:val="40"/>
-        </w:rPr>
-        <w:br/>
-      </w:r>
-      <w:r>
-        <w:rPr>
-          <w:color w:val="00B0F0"/>
-          <w:sz w:val="40"/>
-          <w:szCs w:val="40"/>
-        </w:rPr>
-        <w:t>8. Use Case</w:t>
-      </w:r>
-      <w:r>
-        <w:rPr>
-          <w:sz w:val="40"/>
-          <w:szCs w:val="40"/>
-        </w:rPr>
-        <w:br/>
-        <w:t>9. Mind Map</w:t>
-      </w:r>
-      <w:r>
-        <w:rPr>
-          <w:sz w:val="40"/>
-          <w:szCs w:val="40"/>
-        </w:rPr>
-        <w:br/>
-        <w:t>10. Site Maps</w:t>
+        </w:rPr>
+        <w:t xml:space="preserve"> – M</w:t>
       </w:r>
       <w:r>
         <w:rPr>

</xml_diff>

<commit_message>
User Flow + Mood Board
</commit_message>
<xml_diff>
--- a/Documentation & Resources/Списък със задачи.docx
+++ b/Documentation & Resources/Списък със задачи.docx
@@ -126,7 +126,6 @@
         <w:rPr>
           <w:sz w:val="40"/>
           <w:szCs w:val="40"/>
-          <w:lang w:val="bg-BG"/>
         </w:rPr>
       </w:pPr>
       <w:r>
@@ -220,6 +219,108 @@
         <w:rPr>
           <w:sz w:val="40"/>
           <w:szCs w:val="40"/>
+          <w:lang w:val="bg-BG"/>
+        </w:rPr>
+      </w:pPr>
+      <w:r>
+        <w:rPr>
+          <w:noProof/>
+          <w:color w:val="00B0F0"/>
+          <w:sz w:val="40"/>
+          <w:szCs w:val="40"/>
+        </w:rPr>
+        <mc:AlternateContent>
+          <mc:Choice Requires="wps">
+            <w:drawing>
+              <wp:anchor distT="0" distB="0" distL="114300" distR="114300" simplePos="0" relativeHeight="251663360" behindDoc="0" locked="0" layoutInCell="1" allowOverlap="1" wp14:anchorId="2E03312C" wp14:editId="4B82438B">
+                <wp:simplePos x="0" y="0"/>
+                <wp:positionH relativeFrom="column">
+                  <wp:posOffset>309880</wp:posOffset>
+                </wp:positionH>
+                <wp:positionV relativeFrom="paragraph">
+                  <wp:posOffset>97155</wp:posOffset>
+                </wp:positionV>
+                <wp:extent cx="381000" cy="177800"/>
+                <wp:effectExtent l="0" t="0" r="19050" b="12700"/>
+                <wp:wrapSquare wrapText="bothSides"/>
+                <wp:docPr id="3" name="Rectangle 3"/>
+                <wp:cNvGraphicFramePr/>
+                <a:graphic xmlns:a="http://schemas.openxmlformats.org/drawingml/2006/main">
+                  <a:graphicData uri="http://schemas.microsoft.com/office/word/2010/wordprocessingShape">
+                    <wps:wsp>
+                      <wps:cNvSpPr/>
+                      <wps:spPr>
+                        <a:xfrm>
+                          <a:off x="0" y="0"/>
+                          <a:ext cx="381000" cy="177800"/>
+                        </a:xfrm>
+                        <a:prstGeom prst="rect">
+                          <a:avLst/>
+                        </a:prstGeom>
+                        <a:solidFill>
+                          <a:srgbClr val="7030A0"/>
+                        </a:solidFill>
+                      </wps:spPr>
+                      <wps:style>
+                        <a:lnRef idx="2">
+                          <a:schemeClr val="accent1">
+                            <a:shade val="50000"/>
+                          </a:schemeClr>
+                        </a:lnRef>
+                        <a:fillRef idx="1">
+                          <a:schemeClr val="accent1"/>
+                        </a:fillRef>
+                        <a:effectRef idx="0">
+                          <a:schemeClr val="accent1"/>
+                        </a:effectRef>
+                        <a:fontRef idx="minor">
+                          <a:schemeClr val="lt1"/>
+                        </a:fontRef>
+                      </wps:style>
+                      <wps:bodyPr rot="0" spcFirstLastPara="0" vertOverflow="overflow" horzOverflow="overflow" vert="horz" wrap="square" lIns="91440" tIns="45720" rIns="91440" bIns="45720" numCol="1" spcCol="0" rtlCol="0" fromWordArt="0" anchor="ctr" anchorCtr="0" forceAA="0" compatLnSpc="1">
+                        <a:prstTxWarp prst="textNoShape">
+                          <a:avLst/>
+                        </a:prstTxWarp>
+                        <a:noAutofit/>
+                      </wps:bodyPr>
+                    </wps:wsp>
+                  </a:graphicData>
+                </a:graphic>
+              </wp:anchor>
+            </w:drawing>
+          </mc:Choice>
+          <mc:Fallback>
+            <w:pict>
+              <v:rect w14:anchorId="0F15CB85" id="Rectangle 3" o:spid="_x0000_s1026" style="position:absolute;margin-left:24.4pt;margin-top:7.65pt;width:30pt;height:14pt;z-index:251663360;visibility:visible;mso-wrap-style:square;mso-wrap-distance-left:9pt;mso-wrap-distance-top:0;mso-wrap-distance-right:9pt;mso-wrap-distance-bottom:0;mso-position-horizontal:absolute;mso-position-horizontal-relative:text;mso-position-vertical:absolute;mso-position-vertical-relative:text;v-text-anchor:middle" o:gfxdata="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" fillcolor="#7030a0" strokecolor="#1f4d78 [1604]" strokeweight="1pt">
+                <w10:wrap type="square"/>
+              </v:rect>
+            </w:pict>
+          </mc:Fallback>
+        </mc:AlternateContent>
+      </w:r>
+      <w:r>
+        <w:rPr>
+          <w:sz w:val="40"/>
+          <w:szCs w:val="40"/>
+          <w:lang w:val="bg-BG"/>
+        </w:rPr>
+        <w:t xml:space="preserve">- </w:t>
+      </w:r>
+      <w:r>
+        <w:rPr>
+          <w:sz w:val="40"/>
+          <w:szCs w:val="40"/>
+          <w:lang w:val="bg-BG"/>
+        </w:rPr>
+        <w:t>няма да го бъде</w:t>
+      </w:r>
+    </w:p>
+    <w:p>
+      <w:pPr>
+        <w:ind w:left="360"/>
+        <w:rPr>
+          <w:sz w:val="40"/>
+          <w:szCs w:val="40"/>
         </w:rPr>
       </w:pPr>
       <w:r>
@@ -380,6 +481,7 @@
       <w:proofErr w:type="gramStart"/>
       <w:r>
         <w:rPr>
+          <w:color w:val="C00000"/>
           <w:sz w:val="40"/>
           <w:szCs w:val="40"/>
         </w:rPr>
@@ -388,6 +490,7 @@
       <w:proofErr w:type="gramEnd"/>
       <w:r>
         <w:rPr>
+          <w:color w:val="C00000"/>
           <w:sz w:val="40"/>
           <w:szCs w:val="40"/>
         </w:rPr>
@@ -469,11 +572,40 @@
           <w:sz w:val="40"/>
           <w:szCs w:val="40"/>
         </w:rPr>
+        <w:t xml:space="preserve"> + </w:t>
+      </w:r>
+      <w:r>
+        <w:rPr>
+          <w:sz w:val="40"/>
+          <w:szCs w:val="40"/>
+        </w:rPr>
+        <w:t>13. Wireframe</w:t>
+      </w:r>
+      <w:r>
+        <w:rPr>
+          <w:sz w:val="40"/>
+          <w:szCs w:val="40"/>
+        </w:rPr>
+        <w:t xml:space="preserve"> </w:t>
+      </w:r>
+      <w:r>
+        <w:rPr>
+          <w:color w:val="C00000"/>
+          <w:sz w:val="40"/>
+          <w:szCs w:val="40"/>
+        </w:rPr>
+        <w:t>– M</w:t>
+      </w:r>
+      <w:r>
+        <w:rPr>
+          <w:sz w:val="40"/>
+          <w:szCs w:val="40"/>
+        </w:rPr>
         <w:br/>
       </w:r>
       <w:r>
         <w:rPr>
-          <w:color w:val="000000" w:themeColor="text1"/>
+          <w:color w:val="C00000"/>
           <w:sz w:val="40"/>
           <w:szCs w:val="40"/>
         </w:rPr>
@@ -481,11 +613,19 @@
       </w:r>
       <w:r>
         <w:rPr>
-          <w:sz w:val="40"/>
-          <w:szCs w:val="40"/>
-        </w:rPr>
-        <w:br/>
-        <w:t>13. Wireframe</w:t>
+          <w:color w:val="C00000"/>
+          <w:sz w:val="40"/>
+          <w:szCs w:val="40"/>
+        </w:rPr>
+        <w:t xml:space="preserve"> </w:t>
+      </w:r>
+      <w:r>
+        <w:rPr>
+          <w:color w:val="C00000"/>
+          <w:sz w:val="40"/>
+          <w:szCs w:val="40"/>
+        </w:rPr>
+        <w:t>– M</w:t>
       </w:r>
       <w:r>
         <w:rPr>
@@ -494,6 +634,21 @@
         </w:rPr>
         <w:br/>
         <w:t>14. Style Guide</w:t>
+      </w:r>
+      <w:r>
+        <w:rPr>
+          <w:sz w:val="40"/>
+          <w:szCs w:val="40"/>
+        </w:rPr>
+        <w:t xml:space="preserve"> </w:t>
+      </w:r>
+      <w:r>
+        <w:rPr>
+          <w:color w:val="C00000"/>
+          <w:sz w:val="40"/>
+          <w:szCs w:val="40"/>
+        </w:rPr>
+        <w:t>– M</w:t>
       </w:r>
       <w:r>
         <w:rPr>

</xml_diff>